<commit_message>
dodane klasy rozdzielajace komentarze i oceny, ekran potwierdzajcy usuniecie, fosu
</commit_message>
<xml_diff>
--- a/Harmonogram.docx
+++ b/Harmonogram.docx
@@ -308,7 +308,24 @@
     <w:p>
       <w:r>
         <w:tab/>
-        <w:t>-- wyszukiwanie lokali (po kryteriach )</w:t>
+        <w:t>-- wyszukiwan</w:t>
+      </w:r>
+      <w:r>
+        <w:t>ie lokali (po kryteriach )</w:t>
+      </w:r>
+      <w:r>
+        <w:tab/>
+        <w:t>2.12</w:t>
+      </w:r>
+      <w:r>
+        <w:t>.2016</w:t>
+      </w:r>
+    </w:p>
+    <w:p>
+      <w:r>
+        <w:lastRenderedPageBreak/>
+        <w:tab/>
+        <w:t>-ocenianie</w:t>
       </w:r>
       <w:r>
         <w:tab/>
@@ -317,17 +334,6 @@
     </w:p>
     <w:p>
       <w:r>
-        <w:lastRenderedPageBreak/>
-        <w:tab/>
-        <w:t>-ocenianie</w:t>
-      </w:r>
-      <w:r>
-        <w:tab/>
-        <w:t>25.11.2016</w:t>
-      </w:r>
-    </w:p>
-    <w:p>
-      <w:r>
         <w:tab/>
         <w:t>-</w:t>
       </w:r>
@@ -339,7 +345,10 @@
       </w:r>
       <w:r>
         <w:tab/>
-        <w:t>2.12.2016</w:t>
+        <w:t>25.11</w:t>
+      </w:r>
+      <w:r>
+        <w:t>.2016</w:t>
       </w:r>
     </w:p>
     <w:p>
@@ -391,6 +400,12 @@
     <w:p>
       <w:r>
         <w:t>dodawanie edytowanie</w:t>
+      </w:r>
+    </w:p>
+    <w:p/>
+    <w:p>
+      <w:r>
+        <w:t xml:space="preserve">usuwanie z customowym komunikatem czy na pewno chcemy usunac  zamienic przyciski tak nie miejscami na cała strone, ładne gui dla wyswietlania </w:t>
       </w:r>
     </w:p>
     <w:sectPr>

</xml_diff>

<commit_message>
Zmiana nazw, potwierdzenie usuniecia, stylowanie css
</commit_message>
<xml_diff>
--- a/Harmonogram.docx
+++ b/Harmonogram.docx
@@ -293,6 +293,24 @@
     </w:p>
     <w:p>
       <w:r>
+        <w:t>- ogólny wygląd strony</w:t>
+      </w:r>
+    </w:p>
+    <w:p>
+      <w:r>
+        <w:tab/>
+        <w:t>- strona główna  18.11.2016</w:t>
+      </w:r>
+    </w:p>
+    <w:p>
+      <w:r>
+        <w:lastRenderedPageBreak/>
+        <w:tab/>
+        <w:t>-menu  18.11.2016</w:t>
+      </w:r>
+    </w:p>
+    <w:p>
+      <w:r>
         <w:t>-</w:t>
       </w:r>
       <w:r>
@@ -323,7 +341,6 @@
     </w:p>
     <w:p>
       <w:r>
-        <w:lastRenderedPageBreak/>
         <w:tab/>
         <w:t>-ocenianie</w:t>
       </w:r>
@@ -385,21 +402,6 @@
       <w:r>
         <w:tab/>
         <w:t>9.12.2016</w:t>
-      </w:r>
-    </w:p>
-    <w:p>
-      <w:r>
-        <w:t>logowanie przesunać niżej</w:t>
-      </w:r>
-      <w:r>
-        <w:t xml:space="preserve"> </w:t>
-      </w:r>
-    </w:p>
-    <w:p/>
-    <w:p/>
-    <w:p>
-      <w:r>
-        <w:t>dodawanie edytowanie</w:t>
       </w:r>
     </w:p>
     <w:p/>

</xml_diff>

<commit_message>
bootstrap, layout reszty ekranow
</commit_message>
<xml_diff>
--- a/Harmonogram.docx
+++ b/Harmonogram.docx
@@ -311,6 +311,18 @@
     </w:p>
     <w:p>
       <w:r>
+        <w:tab/>
+        <w:t>-layout pozostałych stron 25.11.2016</w:t>
+      </w:r>
+    </w:p>
+    <w:p>
+      <w:r>
+        <w:tab/>
+        <w:t>- dodawanie zdjęć  25.11.2016</w:t>
+      </w:r>
+    </w:p>
+    <w:p>
+      <w:r>
         <w:t>-</w:t>
       </w:r>
       <w:r>
@@ -404,10 +416,9 @@
         <w:t>9.12.2016</w:t>
       </w:r>
     </w:p>
-    <w:p/>
-    <w:p>
-      <w:r>
-        <w:t xml:space="preserve">usuwanie z customowym komunikatem czy na pewno chcemy usunac  zamienic przyciski tak nie miejscami na cała strone, ładne gui dla wyswietlania </w:t>
+    <w:p>
+      <w:r>
+        <w:t xml:space="preserve"> </w:t>
       </w:r>
     </w:p>
     <w:sectPr>

</xml_diff>